<commit_message>
ASP-Konspekt + Sual Cavab
</commit_message>
<xml_diff>
--- a/ASP Konspekt.docx
+++ b/ASP Konspekt.docx
@@ -272,15 +272,7 @@
         </w:rPr>
       </w:pPr>
       <w:r>
-        <w:t>@</w:t>
-      </w:r>
-      <w:proofErr w:type="gramStart"/>
-      <w:r>
-        <w:t>RenderBody(</w:t>
-      </w:r>
-      <w:proofErr w:type="gramEnd"/>
-      <w:r>
-        <w:t xml:space="preserve">) </w:t>
+        <w:t xml:space="preserve">@RenderBody() </w:t>
       </w:r>
       <w:r>
         <w:rPr>
@@ -1887,18 +1879,8 @@
           <w:color w:val="000000"/>
           <w:sz w:val="20"/>
         </w:rPr>
-        <w:t xml:space="preserve"> = "Hello, World!</w:t>
-      </w:r>
-      <w:proofErr w:type="gramStart"/>
-      <w:r>
-        <w:rPr>
-          <w:rFonts w:ascii="Courier New" w:eastAsia="Courier New" w:hAnsi="Courier New" w:cs="Courier New"/>
-          <w:color w:val="000000"/>
-          <w:sz w:val="20"/>
-        </w:rPr>
-        <w:t>";</w:t>
-      </w:r>
-      <w:proofErr w:type="gramEnd"/>
+        <w:t xml:space="preserve"> = "Hello, World!";</w:t>
+      </w:r>
     </w:p>
     <w:p>
       <w:pPr>
@@ -2166,18 +2148,8 @@
           <w:color w:val="000000"/>
           <w:sz w:val="20"/>
         </w:rPr>
-        <w:t>["Message"] = "Hello, World!</w:t>
-      </w:r>
-      <w:proofErr w:type="gramStart"/>
-      <w:r>
-        <w:rPr>
-          <w:rFonts w:ascii="Courier New" w:eastAsia="Courier New" w:hAnsi="Courier New" w:cs="Courier New"/>
-          <w:color w:val="000000"/>
-          <w:sz w:val="20"/>
-        </w:rPr>
-        <w:t>";</w:t>
-      </w:r>
-      <w:proofErr w:type="gramEnd"/>
+        <w:t>["Message"] = "Hello, World!";</w:t>
+      </w:r>
     </w:p>
     <w:p>
       <w:pPr>
@@ -2296,25 +2268,7 @@
           <w:color w:val="000000"/>
           <w:sz w:val="20"/>
         </w:rPr>
-        <w:t xml:space="preserve">["Message"] as </w:t>
-      </w:r>
-      <w:proofErr w:type="gramStart"/>
-      <w:r>
-        <w:rPr>
-          <w:rFonts w:ascii="Courier New" w:eastAsia="Courier New" w:hAnsi="Courier New" w:cs="Courier New"/>
-          <w:color w:val="000000"/>
-          <w:sz w:val="20"/>
-        </w:rPr>
-        <w:t>string;</w:t>
-      </w:r>
-      <w:proofErr w:type="gramEnd"/>
-      <w:r>
-        <w:rPr>
-          <w:rFonts w:ascii="Courier New" w:eastAsia="Courier New" w:hAnsi="Courier New" w:cs="Courier New"/>
-          <w:color w:val="000000"/>
-          <w:sz w:val="20"/>
-        </w:rPr>
-        <w:t xml:space="preserve"> </w:t>
+        <w:t xml:space="preserve">["Message"] as string; </w:t>
       </w:r>
     </w:p>
     <w:p>
@@ -2337,25 +2291,7 @@
           <w:color w:val="000000"/>
           <w:sz w:val="24"/>
         </w:rPr>
-        <w:t xml:space="preserve">Better suited for structured or </w:t>
-      </w:r>
-      <w:proofErr w:type="gramStart"/>
-      <w:r>
-        <w:rPr>
-          <w:rFonts w:ascii="Times New Roman" w:eastAsia="Times New Roman" w:hAnsi="Times New Roman" w:cs="Times New Roman"/>
-          <w:color w:val="000000"/>
-          <w:sz w:val="24"/>
-        </w:rPr>
-        <w:t>strongly-typed</w:t>
-      </w:r>
-      <w:proofErr w:type="gramEnd"/>
-      <w:r>
-        <w:rPr>
-          <w:rFonts w:ascii="Times New Roman" w:eastAsia="Times New Roman" w:hAnsi="Times New Roman" w:cs="Times New Roman"/>
-          <w:color w:val="000000"/>
-          <w:sz w:val="24"/>
-        </w:rPr>
-        <w:t xml:space="preserve"> data compared to </w:t>
+        <w:t xml:space="preserve">Better suited for structured or strongly-typed data compared to </w:t>
       </w:r>
       <w:proofErr w:type="spellStart"/>
       <w:r>
@@ -2574,18 +2510,8 @@
           <w:color w:val="000000"/>
           <w:sz w:val="20"/>
         </w:rPr>
-        <w:t>["Message"] = "Hello, World!</w:t>
-      </w:r>
-      <w:proofErr w:type="gramStart"/>
-      <w:r>
-        <w:rPr>
-          <w:rFonts w:ascii="Courier New" w:eastAsia="Courier New" w:hAnsi="Courier New" w:cs="Courier New"/>
-          <w:color w:val="000000"/>
-          <w:sz w:val="20"/>
-        </w:rPr>
-        <w:t>";</w:t>
-      </w:r>
-      <w:proofErr w:type="gramEnd"/>
+        <w:t>["Message"] = "Hello, World!";</w:t>
+      </w:r>
     </w:p>
     <w:p>
       <w:pPr>
@@ -2796,25 +2722,7 @@
           <w:color w:val="000000"/>
           <w:sz w:val="20"/>
         </w:rPr>
-        <w:t>("Message"</w:t>
-      </w:r>
-      <w:proofErr w:type="gramStart"/>
-      <w:r>
-        <w:rPr>
-          <w:rFonts w:ascii="Courier New" w:eastAsia="Courier New" w:hAnsi="Courier New" w:cs="Courier New"/>
-          <w:color w:val="000000"/>
-          <w:sz w:val="20"/>
-        </w:rPr>
-        <w:t>);</w:t>
-      </w:r>
-      <w:proofErr w:type="gramEnd"/>
-      <w:r>
-        <w:rPr>
-          <w:rFonts w:ascii="Courier New" w:eastAsia="Courier New" w:hAnsi="Courier New" w:cs="Courier New"/>
-          <w:color w:val="000000"/>
-          <w:sz w:val="20"/>
-        </w:rPr>
-        <w:t xml:space="preserve"> </w:t>
+        <w:t xml:space="preserve">("Message"); </w:t>
       </w:r>
     </w:p>
     <w:p>
@@ -3433,25 +3341,7 @@
                 <w:color w:val="000000"/>
                 <w:sz w:val="24"/>
               </w:rPr>
-              <w:t xml:space="preserve">Persists </w:t>
-            </w:r>
-            <w:proofErr w:type="gramStart"/>
-            <w:r>
-              <w:rPr>
-                <w:rFonts w:ascii="Times New Roman" w:eastAsia="Times New Roman" w:hAnsi="Times New Roman" w:cs="Times New Roman"/>
-                <w:color w:val="000000"/>
-                <w:sz w:val="24"/>
-              </w:rPr>
-              <w:t>for</w:t>
-            </w:r>
-            <w:proofErr w:type="gramEnd"/>
-            <w:r>
-              <w:rPr>
-                <w:rFonts w:ascii="Times New Roman" w:eastAsia="Times New Roman" w:hAnsi="Times New Roman" w:cs="Times New Roman"/>
-                <w:color w:val="000000"/>
-                <w:sz w:val="24"/>
-              </w:rPr>
-              <w:t xml:space="preserve"> the next request</w:t>
+              <w:t>Persists for the next request</w:t>
             </w:r>
           </w:p>
         </w:tc>
@@ -4589,7 +4479,6 @@
         <w:t xml:space="preserve"> </w:t>
       </w:r>
       <w:proofErr w:type="spellStart"/>
-      <w:proofErr w:type="gramStart"/>
       <w:r>
         <w:rPr>
           <w:rFonts w:ascii="Courier New" w:eastAsia="Courier New" w:hAnsi="Courier New" w:cs="Courier New"/>
@@ -4605,16 +4494,7 @@
           <w:color w:val="000000"/>
           <w:sz w:val="20"/>
         </w:rPr>
-        <w:t>(</w:t>
-      </w:r>
-      <w:proofErr w:type="gramEnd"/>
-      <w:r>
-        <w:rPr>
-          <w:rFonts w:ascii="Courier New" w:eastAsia="Courier New" w:hAnsi="Courier New" w:cs="Courier New"/>
-          <w:color w:val="000000"/>
-          <w:sz w:val="20"/>
-        </w:rPr>
-        <w:t xml:space="preserve">) {     </w:t>
+        <w:t xml:space="preserve">() {     </w:t>
       </w:r>
       <w:proofErr w:type="spellStart"/>
       <w:r>
@@ -5092,7 +4972,6 @@
         <w:t xml:space="preserve"> </w:t>
       </w:r>
       <w:proofErr w:type="spellStart"/>
-      <w:proofErr w:type="gramStart"/>
       <w:r>
         <w:rPr>
           <w:rFonts w:ascii="Courier New" w:eastAsia="Courier New" w:hAnsi="Courier New" w:cs="Courier New"/>
@@ -5108,16 +4987,25 @@
           <w:color w:val="000000"/>
           <w:sz w:val="20"/>
         </w:rPr>
-        <w:t>(</w:t>
-      </w:r>
-      <w:proofErr w:type="gramEnd"/>
+        <w:t xml:space="preserve">() {     </w:t>
+      </w:r>
+      <w:proofErr w:type="spellStart"/>
       <w:r>
         <w:rPr>
           <w:rFonts w:ascii="Courier New" w:eastAsia="Courier New" w:hAnsi="Courier New" w:cs="Courier New"/>
           <w:color w:val="000000"/>
           <w:sz w:val="20"/>
         </w:rPr>
-        <w:t xml:space="preserve">) {     </w:t>
+        <w:t>TempData</w:t>
+      </w:r>
+      <w:proofErr w:type="spellEnd"/>
+      <w:r>
+        <w:rPr>
+          <w:rFonts w:ascii="Courier New" w:eastAsia="Courier New" w:hAnsi="Courier New" w:cs="Courier New"/>
+          <w:color w:val="000000"/>
+          <w:sz w:val="20"/>
+        </w:rPr>
+        <w:t xml:space="preserve">["Message"] = "This is </w:t>
       </w:r>
       <w:proofErr w:type="spellStart"/>
       <w:r>
@@ -5135,7 +5023,7 @@
           <w:color w:val="000000"/>
           <w:sz w:val="20"/>
         </w:rPr>
-        <w:t xml:space="preserve">["Message"] = "This is </w:t>
+        <w:t xml:space="preserve">!";     return </w:t>
       </w:r>
       <w:proofErr w:type="spellStart"/>
       <w:r>
@@ -5144,6 +5032,78 @@
           <w:color w:val="000000"/>
           <w:sz w:val="20"/>
         </w:rPr>
+        <w:t>RedirectToAction</w:t>
+      </w:r>
+      <w:proofErr w:type="spellEnd"/>
+      <w:r>
+        <w:rPr>
+          <w:rFonts w:ascii="Courier New" w:eastAsia="Courier New" w:hAnsi="Courier New" w:cs="Courier New"/>
+          <w:color w:val="000000"/>
+          <w:sz w:val="20"/>
+        </w:rPr>
+        <w:t>("</w:t>
+      </w:r>
+      <w:proofErr w:type="spellStart"/>
+      <w:r>
+        <w:rPr>
+          <w:rFonts w:ascii="Courier New" w:eastAsia="Courier New" w:hAnsi="Courier New" w:cs="Courier New"/>
+          <w:color w:val="000000"/>
+          <w:sz w:val="20"/>
+        </w:rPr>
+        <w:t>ActionTwo</w:t>
+      </w:r>
+      <w:proofErr w:type="spellEnd"/>
+      <w:r>
+        <w:rPr>
+          <w:rFonts w:ascii="Courier New" w:eastAsia="Courier New" w:hAnsi="Courier New" w:cs="Courier New"/>
+          <w:color w:val="000000"/>
+          <w:sz w:val="20"/>
+        </w:rPr>
+        <w:t xml:space="preserve">"); }  public </w:t>
+      </w:r>
+      <w:proofErr w:type="spellStart"/>
+      <w:r>
+        <w:rPr>
+          <w:rFonts w:ascii="Courier New" w:eastAsia="Courier New" w:hAnsi="Courier New" w:cs="Courier New"/>
+          <w:color w:val="000000"/>
+          <w:sz w:val="20"/>
+        </w:rPr>
+        <w:t>IActionResult</w:t>
+      </w:r>
+      <w:proofErr w:type="spellEnd"/>
+      <w:r>
+        <w:rPr>
+          <w:rFonts w:ascii="Courier New" w:eastAsia="Courier New" w:hAnsi="Courier New" w:cs="Courier New"/>
+          <w:color w:val="000000"/>
+          <w:sz w:val="20"/>
+        </w:rPr>
+        <w:t xml:space="preserve"> </w:t>
+      </w:r>
+      <w:proofErr w:type="spellStart"/>
+      <w:r>
+        <w:rPr>
+          <w:rFonts w:ascii="Courier New" w:eastAsia="Courier New" w:hAnsi="Courier New" w:cs="Courier New"/>
+          <w:color w:val="000000"/>
+          <w:sz w:val="20"/>
+        </w:rPr>
+        <w:t>ActionTwo</w:t>
+      </w:r>
+      <w:proofErr w:type="spellEnd"/>
+      <w:r>
+        <w:rPr>
+          <w:rFonts w:ascii="Courier New" w:eastAsia="Courier New" w:hAnsi="Courier New" w:cs="Courier New"/>
+          <w:color w:val="000000"/>
+          <w:sz w:val="20"/>
+        </w:rPr>
+        <w:t xml:space="preserve">() {     // </w:t>
+      </w:r>
+      <w:proofErr w:type="spellStart"/>
+      <w:r>
+        <w:rPr>
+          <w:rFonts w:ascii="Courier New" w:eastAsia="Courier New" w:hAnsi="Courier New" w:cs="Courier New"/>
+          <w:color w:val="000000"/>
+          <w:sz w:val="20"/>
+        </w:rPr>
         <w:t>TempData</w:t>
       </w:r>
       <w:proofErr w:type="spellEnd"/>
@@ -5153,7 +5113,7 @@
           <w:color w:val="000000"/>
           <w:sz w:val="20"/>
         </w:rPr>
-        <w:t xml:space="preserve">!";     return </w:t>
+        <w:t xml:space="preserve">["Message"] is not accessed here.     return </w:t>
       </w:r>
       <w:proofErr w:type="spellStart"/>
       <w:r>
@@ -5180,6 +5140,78 @@
           <w:color w:val="000000"/>
           <w:sz w:val="20"/>
         </w:rPr>
+        <w:t>ActionThree</w:t>
+      </w:r>
+      <w:proofErr w:type="spellEnd"/>
+      <w:r>
+        <w:rPr>
+          <w:rFonts w:ascii="Courier New" w:eastAsia="Courier New" w:hAnsi="Courier New" w:cs="Courier New"/>
+          <w:color w:val="000000"/>
+          <w:sz w:val="20"/>
+        </w:rPr>
+        <w:t xml:space="preserve">"); }  public </w:t>
+      </w:r>
+      <w:proofErr w:type="spellStart"/>
+      <w:r>
+        <w:rPr>
+          <w:rFonts w:ascii="Courier New" w:eastAsia="Courier New" w:hAnsi="Courier New" w:cs="Courier New"/>
+          <w:color w:val="000000"/>
+          <w:sz w:val="20"/>
+        </w:rPr>
+        <w:t>IActionResult</w:t>
+      </w:r>
+      <w:proofErr w:type="spellEnd"/>
+      <w:r>
+        <w:rPr>
+          <w:rFonts w:ascii="Courier New" w:eastAsia="Courier New" w:hAnsi="Courier New" w:cs="Courier New"/>
+          <w:color w:val="000000"/>
+          <w:sz w:val="20"/>
+        </w:rPr>
+        <w:t xml:space="preserve"> </w:t>
+      </w:r>
+      <w:proofErr w:type="spellStart"/>
+      <w:r>
+        <w:rPr>
+          <w:rFonts w:ascii="Courier New" w:eastAsia="Courier New" w:hAnsi="Courier New" w:cs="Courier New"/>
+          <w:color w:val="000000"/>
+          <w:sz w:val="20"/>
+        </w:rPr>
+        <w:t>ActionThree</w:t>
+      </w:r>
+      <w:proofErr w:type="spellEnd"/>
+      <w:r>
+        <w:rPr>
+          <w:rFonts w:ascii="Courier New" w:eastAsia="Courier New" w:hAnsi="Courier New" w:cs="Courier New"/>
+          <w:color w:val="000000"/>
+          <w:sz w:val="20"/>
+        </w:rPr>
+        <w:t xml:space="preserve">() {     string message = </w:t>
+      </w:r>
+      <w:proofErr w:type="spellStart"/>
+      <w:r>
+        <w:rPr>
+          <w:rFonts w:ascii="Courier New" w:eastAsia="Courier New" w:hAnsi="Courier New" w:cs="Courier New"/>
+          <w:color w:val="000000"/>
+          <w:sz w:val="20"/>
+        </w:rPr>
+        <w:t>TempData</w:t>
+      </w:r>
+      <w:proofErr w:type="spellEnd"/>
+      <w:r>
+        <w:rPr>
+          <w:rFonts w:ascii="Courier New" w:eastAsia="Courier New" w:hAnsi="Courier New" w:cs="Courier New"/>
+          <w:color w:val="000000"/>
+          <w:sz w:val="20"/>
+        </w:rPr>
+        <w:t xml:space="preserve">["Message"] as string; // Still available because it wasn't accessed in </w:t>
+      </w:r>
+      <w:proofErr w:type="spellStart"/>
+      <w:r>
+        <w:rPr>
+          <w:rFonts w:ascii="Courier New" w:eastAsia="Courier New" w:hAnsi="Courier New" w:cs="Courier New"/>
+          <w:color w:val="000000"/>
+          <w:sz w:val="20"/>
+        </w:rPr>
         <w:t>ActionTwo</w:t>
       </w:r>
       <w:proofErr w:type="spellEnd"/>
@@ -5189,205 +5221,7 @@
           <w:color w:val="000000"/>
           <w:sz w:val="20"/>
         </w:rPr>
-        <w:t xml:space="preserve">"); }  public </w:t>
-      </w:r>
-      <w:proofErr w:type="spellStart"/>
-      <w:r>
-        <w:rPr>
-          <w:rFonts w:ascii="Courier New" w:eastAsia="Courier New" w:hAnsi="Courier New" w:cs="Courier New"/>
-          <w:color w:val="000000"/>
-          <w:sz w:val="20"/>
-        </w:rPr>
-        <w:t>IActionResult</w:t>
-      </w:r>
-      <w:proofErr w:type="spellEnd"/>
-      <w:r>
-        <w:rPr>
-          <w:rFonts w:ascii="Courier New" w:eastAsia="Courier New" w:hAnsi="Courier New" w:cs="Courier New"/>
-          <w:color w:val="000000"/>
-          <w:sz w:val="20"/>
-        </w:rPr>
-        <w:t xml:space="preserve"> </w:t>
-      </w:r>
-      <w:proofErr w:type="spellStart"/>
-      <w:r>
-        <w:rPr>
-          <w:rFonts w:ascii="Courier New" w:eastAsia="Courier New" w:hAnsi="Courier New" w:cs="Courier New"/>
-          <w:color w:val="000000"/>
-          <w:sz w:val="20"/>
-        </w:rPr>
-        <w:t>ActionTwo</w:t>
-      </w:r>
-      <w:proofErr w:type="spellEnd"/>
-      <w:r>
-        <w:rPr>
-          <w:rFonts w:ascii="Courier New" w:eastAsia="Courier New" w:hAnsi="Courier New" w:cs="Courier New"/>
-          <w:color w:val="000000"/>
-          <w:sz w:val="20"/>
-        </w:rPr>
-        <w:t xml:space="preserve">() {     // </w:t>
-      </w:r>
-      <w:proofErr w:type="spellStart"/>
-      <w:r>
-        <w:rPr>
-          <w:rFonts w:ascii="Courier New" w:eastAsia="Courier New" w:hAnsi="Courier New" w:cs="Courier New"/>
-          <w:color w:val="000000"/>
-          <w:sz w:val="20"/>
-        </w:rPr>
-        <w:t>TempData</w:t>
-      </w:r>
-      <w:proofErr w:type="spellEnd"/>
-      <w:r>
-        <w:rPr>
-          <w:rFonts w:ascii="Courier New" w:eastAsia="Courier New" w:hAnsi="Courier New" w:cs="Courier New"/>
-          <w:color w:val="000000"/>
-          <w:sz w:val="20"/>
-        </w:rPr>
-        <w:t xml:space="preserve">["Message"] is not accessed here.     return </w:t>
-      </w:r>
-      <w:proofErr w:type="spellStart"/>
-      <w:r>
-        <w:rPr>
-          <w:rFonts w:ascii="Courier New" w:eastAsia="Courier New" w:hAnsi="Courier New" w:cs="Courier New"/>
-          <w:color w:val="000000"/>
-          <w:sz w:val="20"/>
-        </w:rPr>
-        <w:t>RedirectToAction</w:t>
-      </w:r>
-      <w:proofErr w:type="spellEnd"/>
-      <w:r>
-        <w:rPr>
-          <w:rFonts w:ascii="Courier New" w:eastAsia="Courier New" w:hAnsi="Courier New" w:cs="Courier New"/>
-          <w:color w:val="000000"/>
-          <w:sz w:val="20"/>
-        </w:rPr>
-        <w:t>("</w:t>
-      </w:r>
-      <w:proofErr w:type="spellStart"/>
-      <w:r>
-        <w:rPr>
-          <w:rFonts w:ascii="Courier New" w:eastAsia="Courier New" w:hAnsi="Courier New" w:cs="Courier New"/>
-          <w:color w:val="000000"/>
-          <w:sz w:val="20"/>
-        </w:rPr>
-        <w:t>ActionThree</w:t>
-      </w:r>
-      <w:proofErr w:type="spellEnd"/>
-      <w:r>
-        <w:rPr>
-          <w:rFonts w:ascii="Courier New" w:eastAsia="Courier New" w:hAnsi="Courier New" w:cs="Courier New"/>
-          <w:color w:val="000000"/>
-          <w:sz w:val="20"/>
-        </w:rPr>
-        <w:t>")</w:t>
-      </w:r>
-      <w:proofErr w:type="gramStart"/>
-      <w:r>
-        <w:rPr>
-          <w:rFonts w:ascii="Courier New" w:eastAsia="Courier New" w:hAnsi="Courier New" w:cs="Courier New"/>
-          <w:color w:val="000000"/>
-          <w:sz w:val="20"/>
-        </w:rPr>
-        <w:t>; }</w:t>
-      </w:r>
-      <w:proofErr w:type="gramEnd"/>
-      <w:r>
-        <w:rPr>
-          <w:rFonts w:ascii="Courier New" w:eastAsia="Courier New" w:hAnsi="Courier New" w:cs="Courier New"/>
-          <w:color w:val="000000"/>
-          <w:sz w:val="20"/>
-        </w:rPr>
-        <w:t xml:space="preserve">  public </w:t>
-      </w:r>
-      <w:proofErr w:type="spellStart"/>
-      <w:r>
-        <w:rPr>
-          <w:rFonts w:ascii="Courier New" w:eastAsia="Courier New" w:hAnsi="Courier New" w:cs="Courier New"/>
-          <w:color w:val="000000"/>
-          <w:sz w:val="20"/>
-        </w:rPr>
-        <w:t>IActionResult</w:t>
-      </w:r>
-      <w:proofErr w:type="spellEnd"/>
-      <w:r>
-        <w:rPr>
-          <w:rFonts w:ascii="Courier New" w:eastAsia="Courier New" w:hAnsi="Courier New" w:cs="Courier New"/>
-          <w:color w:val="000000"/>
-          <w:sz w:val="20"/>
-        </w:rPr>
-        <w:t xml:space="preserve"> </w:t>
-      </w:r>
-      <w:proofErr w:type="spellStart"/>
-      <w:r>
-        <w:rPr>
-          <w:rFonts w:ascii="Courier New" w:eastAsia="Courier New" w:hAnsi="Courier New" w:cs="Courier New"/>
-          <w:color w:val="000000"/>
-          <w:sz w:val="20"/>
-        </w:rPr>
-        <w:t>ActionThree</w:t>
-      </w:r>
-      <w:proofErr w:type="spellEnd"/>
-      <w:r>
-        <w:rPr>
-          <w:rFonts w:ascii="Courier New" w:eastAsia="Courier New" w:hAnsi="Courier New" w:cs="Courier New"/>
-          <w:color w:val="000000"/>
-          <w:sz w:val="20"/>
-        </w:rPr>
-        <w:t xml:space="preserve">() {     string message = </w:t>
-      </w:r>
-      <w:proofErr w:type="spellStart"/>
-      <w:r>
-        <w:rPr>
-          <w:rFonts w:ascii="Courier New" w:eastAsia="Courier New" w:hAnsi="Courier New" w:cs="Courier New"/>
-          <w:color w:val="000000"/>
-          <w:sz w:val="20"/>
-        </w:rPr>
-        <w:t>TempData</w:t>
-      </w:r>
-      <w:proofErr w:type="spellEnd"/>
-      <w:r>
-        <w:rPr>
-          <w:rFonts w:ascii="Courier New" w:eastAsia="Courier New" w:hAnsi="Courier New" w:cs="Courier New"/>
-          <w:color w:val="000000"/>
-          <w:sz w:val="20"/>
-        </w:rPr>
-        <w:t xml:space="preserve">["Message"] as string; // Still available because it wasn't accessed in </w:t>
-      </w:r>
-      <w:proofErr w:type="spellStart"/>
-      <w:r>
-        <w:rPr>
-          <w:rFonts w:ascii="Courier New" w:eastAsia="Courier New" w:hAnsi="Courier New" w:cs="Courier New"/>
-          <w:color w:val="000000"/>
-          <w:sz w:val="20"/>
-        </w:rPr>
-        <w:t>ActionTwo</w:t>
-      </w:r>
-      <w:proofErr w:type="spellEnd"/>
-      <w:r>
-        <w:rPr>
-          <w:rFonts w:ascii="Courier New" w:eastAsia="Courier New" w:hAnsi="Courier New" w:cs="Courier New"/>
-          <w:color w:val="000000"/>
-          <w:sz w:val="20"/>
-        </w:rPr>
-        <w:t xml:space="preserve">.     return </w:t>
-      </w:r>
-      <w:proofErr w:type="gramStart"/>
-      <w:r>
-        <w:rPr>
-          <w:rFonts w:ascii="Courier New" w:eastAsia="Courier New" w:hAnsi="Courier New" w:cs="Courier New"/>
-          <w:color w:val="000000"/>
-          <w:sz w:val="20"/>
-        </w:rPr>
-        <w:t>View(</w:t>
-      </w:r>
-      <w:proofErr w:type="gramEnd"/>
-      <w:r>
-        <w:rPr>
-          <w:rFonts w:ascii="Courier New" w:eastAsia="Courier New" w:hAnsi="Courier New" w:cs="Courier New"/>
-          <w:color w:val="000000"/>
-          <w:sz w:val="20"/>
-        </w:rPr>
-        <w:t xml:space="preserve">); } </w:t>
+        <w:t xml:space="preserve">.     return View(); } </w:t>
       </w:r>
     </w:p>
     <w:p>
@@ -5603,25 +5437,7 @@
           <w:color w:val="000000"/>
           <w:sz w:val="24"/>
         </w:rPr>
-        <w:t xml:space="preserve"> but </w:t>
-      </w:r>
-      <w:proofErr w:type="gramStart"/>
-      <w:r>
-        <w:rPr>
-          <w:rFonts w:ascii="Times New Roman" w:eastAsia="Times New Roman" w:hAnsi="Times New Roman" w:cs="Times New Roman"/>
-          <w:color w:val="000000"/>
-          <w:sz w:val="24"/>
-        </w:rPr>
-        <w:t>still keep</w:t>
-      </w:r>
-      <w:proofErr w:type="gramEnd"/>
-      <w:r>
-        <w:rPr>
-          <w:rFonts w:ascii="Times New Roman" w:eastAsia="Times New Roman" w:hAnsi="Times New Roman" w:cs="Times New Roman"/>
-          <w:color w:val="000000"/>
-          <w:sz w:val="24"/>
-        </w:rPr>
-        <w:t xml:space="preserve"> it for future requests, you can use </w:t>
+        <w:t xml:space="preserve"> but still keep it for future requests, you can use </w:t>
       </w:r>
       <w:proofErr w:type="spellStart"/>
       <w:r>
@@ -5711,7 +5527,6 @@
         <w:t xml:space="preserve"> </w:t>
       </w:r>
       <w:proofErr w:type="spellStart"/>
-      <w:proofErr w:type="gramStart"/>
       <w:r>
         <w:rPr>
           <w:rFonts w:ascii="Courier New" w:eastAsia="Courier New" w:hAnsi="Courier New" w:cs="Courier New"/>
@@ -5727,16 +5542,7 @@
           <w:color w:val="000000"/>
           <w:sz w:val="20"/>
         </w:rPr>
-        <w:t>(</w:t>
-      </w:r>
-      <w:proofErr w:type="gramEnd"/>
-      <w:r>
-        <w:rPr>
-          <w:rFonts w:ascii="Courier New" w:eastAsia="Courier New" w:hAnsi="Courier New" w:cs="Courier New"/>
-          <w:color w:val="000000"/>
-          <w:sz w:val="20"/>
-        </w:rPr>
-        <w:t xml:space="preserve">) {     </w:t>
+        <w:t xml:space="preserve">() {     </w:t>
       </w:r>
       <w:proofErr w:type="spellStart"/>
       <w:r>
@@ -5853,7 +5659,6 @@
         <w:t xml:space="preserve"> </w:t>
       </w:r>
       <w:proofErr w:type="spellStart"/>
-      <w:proofErr w:type="gramStart"/>
       <w:r>
         <w:rPr>
           <w:rFonts w:ascii="Courier New" w:eastAsia="Courier New" w:hAnsi="Courier New" w:cs="Courier New"/>
@@ -5869,16 +5674,7 @@
           <w:color w:val="000000"/>
           <w:sz w:val="20"/>
         </w:rPr>
-        <w:t>(</w:t>
-      </w:r>
-      <w:proofErr w:type="gramEnd"/>
-      <w:r>
-        <w:rPr>
-          <w:rFonts w:ascii="Courier New" w:eastAsia="Courier New" w:hAnsi="Courier New" w:cs="Courier New"/>
-          <w:color w:val="000000"/>
-          <w:sz w:val="20"/>
-        </w:rPr>
-        <w:t xml:space="preserve">) {     string message = </w:t>
+        <w:t xml:space="preserve">() {     string message = </w:t>
       </w:r>
       <w:proofErr w:type="spellStart"/>
       <w:r>
@@ -5994,7 +5790,6 @@
         <w:t xml:space="preserve"> </w:t>
       </w:r>
       <w:proofErr w:type="spellStart"/>
-      <w:proofErr w:type="gramStart"/>
       <w:r>
         <w:rPr>
           <w:rFonts w:ascii="Courier New" w:eastAsia="Courier New" w:hAnsi="Courier New" w:cs="Courier New"/>
@@ -6010,16 +5805,7 @@
           <w:color w:val="000000"/>
           <w:sz w:val="20"/>
         </w:rPr>
-        <w:t>(</w:t>
-      </w:r>
-      <w:proofErr w:type="gramEnd"/>
-      <w:r>
-        <w:rPr>
-          <w:rFonts w:ascii="Courier New" w:eastAsia="Courier New" w:hAnsi="Courier New" w:cs="Courier New"/>
-          <w:color w:val="000000"/>
-          <w:sz w:val="20"/>
-        </w:rPr>
-        <w:t xml:space="preserve">) {     string message = </w:t>
+        <w:t xml:space="preserve">() {     string message = </w:t>
       </w:r>
       <w:proofErr w:type="spellStart"/>
       <w:r>
@@ -6363,7 +6149,6 @@
         <w:t xml:space="preserve"> </w:t>
       </w:r>
       <w:proofErr w:type="spellStart"/>
-      <w:proofErr w:type="gramStart"/>
       <w:r>
         <w:rPr>
           <w:rFonts w:ascii="Courier New" w:eastAsia="Courier New" w:hAnsi="Courier New" w:cs="Courier New"/>
@@ -6379,16 +6164,7 @@
           <w:color w:val="000000"/>
           <w:sz w:val="20"/>
         </w:rPr>
-        <w:t>(</w:t>
-      </w:r>
-      <w:proofErr w:type="gramEnd"/>
-      <w:r>
-        <w:rPr>
-          <w:rFonts w:ascii="Courier New" w:eastAsia="Courier New" w:hAnsi="Courier New" w:cs="Courier New"/>
-          <w:color w:val="000000"/>
-          <w:sz w:val="20"/>
-        </w:rPr>
-        <w:t xml:space="preserve">) {     </w:t>
+        <w:t xml:space="preserve">() {     </w:t>
       </w:r>
       <w:proofErr w:type="spellStart"/>
       <w:r>
@@ -6505,7 +6281,6 @@
         <w:t xml:space="preserve"> </w:t>
       </w:r>
       <w:proofErr w:type="spellStart"/>
-      <w:proofErr w:type="gramStart"/>
       <w:r>
         <w:rPr>
           <w:rFonts w:ascii="Courier New" w:eastAsia="Courier New" w:hAnsi="Courier New" w:cs="Courier New"/>
@@ -6521,16 +6296,7 @@
           <w:color w:val="000000"/>
           <w:sz w:val="20"/>
         </w:rPr>
-        <w:t>(</w:t>
-      </w:r>
-      <w:proofErr w:type="gramEnd"/>
-      <w:r>
-        <w:rPr>
-          <w:rFonts w:ascii="Courier New" w:eastAsia="Courier New" w:hAnsi="Courier New" w:cs="Courier New"/>
-          <w:color w:val="000000"/>
-          <w:sz w:val="20"/>
-        </w:rPr>
-        <w:t xml:space="preserve">) {     string message = </w:t>
+        <w:t xml:space="preserve">() {     string message = </w:t>
       </w:r>
       <w:proofErr w:type="spellStart"/>
       <w:r>
@@ -6628,7 +6394,6 @@
         <w:t xml:space="preserve"> </w:t>
       </w:r>
       <w:proofErr w:type="spellStart"/>
-      <w:proofErr w:type="gramStart"/>
       <w:r>
         <w:rPr>
           <w:rFonts w:ascii="Courier New" w:eastAsia="Courier New" w:hAnsi="Courier New" w:cs="Courier New"/>
@@ -6644,16 +6409,7 @@
           <w:color w:val="000000"/>
           <w:sz w:val="20"/>
         </w:rPr>
-        <w:t>(</w:t>
-      </w:r>
-      <w:proofErr w:type="gramEnd"/>
-      <w:r>
-        <w:rPr>
-          <w:rFonts w:ascii="Courier New" w:eastAsia="Courier New" w:hAnsi="Courier New" w:cs="Courier New"/>
-          <w:color w:val="000000"/>
-          <w:sz w:val="20"/>
-        </w:rPr>
-        <w:t xml:space="preserve">) {     string message = </w:t>
+        <w:t xml:space="preserve">() {     string message = </w:t>
       </w:r>
       <w:proofErr w:type="spellStart"/>
       <w:r>
@@ -6723,23 +6479,13 @@
         </w:rPr>
         <w:t xml:space="preserve">The </w:t>
       </w:r>
-      <w:proofErr w:type="gramStart"/>
       <w:r>
         <w:rPr>
           <w:rFonts w:ascii="Courier New" w:eastAsia="Courier New" w:hAnsi="Courier New" w:cs="Courier New"/>
           <w:color w:val="000000"/>
           <w:sz w:val="20"/>
         </w:rPr>
-        <w:t>Peek(</w:t>
-      </w:r>
-      <w:proofErr w:type="gramEnd"/>
-      <w:r>
-        <w:rPr>
-          <w:rFonts w:ascii="Courier New" w:eastAsia="Courier New" w:hAnsi="Courier New" w:cs="Courier New"/>
-          <w:color w:val="000000"/>
-          <w:sz w:val="20"/>
-        </w:rPr>
-        <w:t>)</w:t>
+        <w:t>Peek()</w:t>
       </w:r>
       <w:r>
         <w:rPr>
@@ -6869,23 +6615,13 @@
         </w:rPr>
         <w:t xml:space="preserve"> is deleted as soon as its value is accessed (unless </w:t>
       </w:r>
-      <w:proofErr w:type="gramStart"/>
       <w:r>
         <w:rPr>
           <w:rFonts w:ascii="Courier New" w:eastAsia="Courier New" w:hAnsi="Courier New" w:cs="Courier New"/>
           <w:color w:val="000000"/>
           <w:sz w:val="20"/>
         </w:rPr>
-        <w:t>Keep(</w:t>
-      </w:r>
-      <w:proofErr w:type="gramEnd"/>
-      <w:r>
-        <w:rPr>
-          <w:rFonts w:ascii="Courier New" w:eastAsia="Courier New" w:hAnsi="Courier New" w:cs="Courier New"/>
-          <w:color w:val="000000"/>
-          <w:sz w:val="20"/>
-        </w:rPr>
-        <w:t>)</w:t>
+        <w:t>Keep()</w:t>
       </w:r>
       <w:r>
         <w:rPr>
@@ -7056,25 +6792,7 @@
           <w:color w:val="000000"/>
           <w:sz w:val="24"/>
         </w:rPr>
-        <w:t xml:space="preserve"> is backed by </w:t>
-      </w:r>
-      <w:proofErr w:type="gramStart"/>
-      <w:r>
-        <w:rPr>
-          <w:rFonts w:ascii="Times New Roman" w:eastAsia="Times New Roman" w:hAnsi="Times New Roman" w:cs="Times New Roman"/>
-          <w:color w:val="000000"/>
-          <w:sz w:val="24"/>
-        </w:rPr>
-        <w:t>session</w:t>
-      </w:r>
-      <w:proofErr w:type="gramEnd"/>
-      <w:r>
-        <w:rPr>
-          <w:rFonts w:ascii="Times New Roman" w:eastAsia="Times New Roman" w:hAnsi="Times New Roman" w:cs="Times New Roman"/>
-          <w:color w:val="000000"/>
-          <w:sz w:val="24"/>
-        </w:rPr>
-        <w:t xml:space="preserve"> state, it will be lost if the session expires.</w:t>
+        <w:t xml:space="preserve"> is backed by session state, it will be lost if the session expires.</w:t>
       </w:r>
     </w:p>
     <w:p>
@@ -7314,25 +7032,7 @@
           <w:color w:val="000000"/>
           <w:sz w:val="20"/>
         </w:rPr>
-        <w:t>("Profile"</w:t>
-      </w:r>
-      <w:proofErr w:type="gramStart"/>
-      <w:r>
-        <w:rPr>
-          <w:rFonts w:ascii="Courier New" w:eastAsia="Courier New" w:hAnsi="Courier New" w:cs="Courier New"/>
-          <w:color w:val="000000"/>
-          <w:sz w:val="20"/>
-        </w:rPr>
-        <w:t>);</w:t>
-      </w:r>
-      <w:proofErr w:type="gramEnd"/>
-      <w:r>
-        <w:rPr>
-          <w:rFonts w:ascii="Courier New" w:eastAsia="Courier New" w:hAnsi="Courier New" w:cs="Courier New"/>
-          <w:color w:val="000000"/>
-          <w:sz w:val="20"/>
-        </w:rPr>
-        <w:t xml:space="preserve"> </w:t>
+        <w:t xml:space="preserve">("Profile"); </w:t>
       </w:r>
     </w:p>
     <w:p>
@@ -8151,7 +7851,6 @@
         <w:t xml:space="preserve"> </w:t>
       </w:r>
       <w:proofErr w:type="spellStart"/>
-      <w:proofErr w:type="gramStart"/>
       <w:r>
         <w:rPr>
           <w:b/>
@@ -8160,7 +7859,6 @@
         <w:t>appsettings.json</w:t>
       </w:r>
       <w:proofErr w:type="spellEnd"/>
-      <w:proofErr w:type="gramEnd"/>
       <w:r>
         <w:t xml:space="preserve"> </w:t>
       </w:r>
@@ -8210,7 +7908,6 @@
         </w:rPr>
       </w:pPr>
       <w:proofErr w:type="spellStart"/>
-      <w:proofErr w:type="gramStart"/>
       <w:r>
         <w:rPr>
           <w:b/>
@@ -8219,7 +7916,6 @@
         <w:t>Builder.Services.AddDbContext</w:t>
       </w:r>
       <w:proofErr w:type="spellEnd"/>
-      <w:proofErr w:type="gramEnd"/>
       <w:r>
         <w:t xml:space="preserve"> </w:t>
       </w:r>
@@ -9376,66 +9072,6 @@
     </w:p>
     <w:p>
       <w:pPr>
-        <w:pStyle w:val="ListParagraph"/>
-        <w:numPr>
-          <w:ilvl w:val="0"/>
-          <w:numId w:val="38"/>
-        </w:numPr>
-        <w:spacing w:after="0" w:line="240" w:lineRule="auto"/>
-        <w:jc w:val="both"/>
-        <w:rPr>
-          <w:lang w:val="az-Latn-AZ"/>
-        </w:rPr>
-      </w:pPr>
-      <w:r>
-        <w:rPr>
-          <w:lang w:val="az-Latn-AZ"/>
-        </w:rPr>
-        <w:t>Default olaraq OnGet və OnPost methodları var. Səhifə çağırılanda OnGet methodu işə düşür. Səhifə daxilində hər hansı yerdə post methodu işləndikdə isə OnPost methodu işə düşür.</w:t>
-      </w:r>
-    </w:p>
-    <w:p>
-      <w:pPr>
-        <w:pStyle w:val="ListParagraph"/>
-        <w:numPr>
-          <w:ilvl w:val="0"/>
-          <w:numId w:val="38"/>
-        </w:numPr>
-        <w:spacing w:after="0" w:line="240" w:lineRule="auto"/>
-        <w:jc w:val="both"/>
-        <w:rPr>
-          <w:lang w:val="az-Latn-AZ"/>
-        </w:rPr>
-      </w:pPr>
-      <w:r>
-        <w:rPr>
-          <w:lang w:val="az-Latn-AZ"/>
-        </w:rPr>
-        <w:t>Default olaraq yaratdığımız propertylər one vvay binding prinsipi ilə işləyir. Yəni Code Behind-da dəyişilən property vievv da görsənir lakin vievv da dəyişilən property code behindda dəyişmir.</w:t>
-      </w:r>
-    </w:p>
-    <w:p>
-      <w:pPr>
-        <w:pStyle w:val="ListParagraph"/>
-        <w:numPr>
-          <w:ilvl w:val="0"/>
-          <w:numId w:val="38"/>
-        </w:numPr>
-        <w:spacing w:after="0" w:line="240" w:lineRule="auto"/>
-        <w:jc w:val="both"/>
-        <w:rPr>
-          <w:lang w:val="az-Latn-AZ"/>
-        </w:rPr>
-      </w:pPr>
-      <w:r>
-        <w:rPr>
-          <w:lang w:val="az-Latn-AZ"/>
-        </w:rPr>
-        <w:t>Tvvo vvay binding etmək üçün property-nin üzərində [BindProperty] yazmaq lazımdır.</w:t>
-      </w:r>
-    </w:p>
-    <w:p>
-      <w:pPr>
         <w:rPr>
           <w:lang w:val="az-Latn-AZ"/>
         </w:rPr>
@@ -11908,15 +11544,7 @@
       </w:r>
       <w:proofErr w:type="spellEnd"/>
       <w:r>
-        <w:t xml:space="preserve"> </w:t>
-      </w:r>
-      <w:proofErr w:type="gramStart"/>
-      <w:r>
-        <w:t>Get(</w:t>
-      </w:r>
-      <w:proofErr w:type="gramEnd"/>
-      <w:r>
-        <w:t xml:space="preserve">) </w:t>
+        <w:t xml:space="preserve"> Get() </w:t>
       </w:r>
       <w:proofErr w:type="spellStart"/>
       <w:r>
@@ -14508,19 +14136,7 @@
         <w:rPr>
           <w:lang w:val="az-Latn-AZ"/>
         </w:rPr>
-        <w:t xml:space="preserve">Bunun üçün SupportedMediaTypes.Add(MediaTypeHeaderValue.Parse(“text/vcard”)) yazmaq lazımdır. </w:t>
-      </w:r>
-      <w:r>
-        <w:rPr>
-          <w:lang w:val="az-Latn-AZ"/>
-        </w:rPr>
-        <w:t>MediaTypeHeaderValue</w:t>
-      </w:r>
-      <w:r>
-        <w:rPr>
-          <w:lang w:val="az-Latn-AZ"/>
-        </w:rPr>
-        <w:t xml:space="preserve"> Microsoft.Net.Http.Headers-dən gəlir.</w:t>
+        <w:t>Bunun üçün SupportedMediaTypes.Add(MediaTypeHeaderValue.Parse(“text/vcard”)) yazmaq lazımdır. MediaTypeHeaderValue Microsoft.Net.Http.Headers-dən gəlir.</w:t>
       </w:r>
     </w:p>
     <w:p>

</xml_diff>

<commit_message>
ASP Konspekt, Lesson 17
</commit_message>
<xml_diff>
--- a/ASP Konspekt.docx
+++ b/ASP Konspekt.docx
@@ -11393,6 +11393,80 @@
           <w:lang w:val="az-Latn-AZ"/>
         </w:rPr>
         <w:t xml:space="preserve"> </w:t>
+      </w:r>
+    </w:p>
+    <w:p>
+      <w:pPr>
+        <w:rPr>
+          <w:b/>
+          <w:bCs/>
+          <w:lang w:val="az-Latn-AZ"/>
+        </w:rPr>
+      </w:pPr>
+    </w:p>
+    <w:p>
+      <w:pPr>
+        <w:rPr>
+          <w:b/>
+          <w:bCs/>
+          <w:lang w:val="az-Latn-AZ"/>
+        </w:rPr>
+      </w:pPr>
+      <w:r>
+        <w:rPr>
+          <w:b/>
+          <w:bCs/>
+          <w:noProof/>
+          <w:lang w:val="az-Latn-AZ"/>
+        </w:rPr>
+        <w:drawing>
+          <wp:inline distT="0" distB="0" distL="0" distR="0" wp14:anchorId="305D5C89" wp14:editId="645B770D">
+            <wp:extent cx="5932805" cy="2243455"/>
+            <wp:effectExtent l="0" t="0" r="0" b="4445"/>
+            <wp:docPr id="2097342274" name="Picture 1"/>
+            <wp:cNvGraphicFramePr>
+              <a:graphicFrameLocks xmlns:a="http://schemas.openxmlformats.org/drawingml/2006/main" noChangeAspect="1"/>
+            </wp:cNvGraphicFramePr>
+            <a:graphic xmlns:a="http://schemas.openxmlformats.org/drawingml/2006/main">
+              <a:graphicData uri="http://schemas.openxmlformats.org/drawingml/2006/picture">
+                <pic:pic xmlns:pic="http://schemas.openxmlformats.org/drawingml/2006/picture">
+                  <pic:nvPicPr>
+                    <pic:cNvPr id="0" name="Picture 1"/>
+                    <pic:cNvPicPr>
+                      <a:picLocks noChangeAspect="1" noChangeArrowheads="1"/>
+                    </pic:cNvPicPr>
+                  </pic:nvPicPr>
+                  <pic:blipFill>
+                    <a:blip r:embed="rId7">
+                      <a:extLst>
+                        <a:ext uri="{28A0092B-C50C-407E-A947-70E740481C1C}">
+                          <a14:useLocalDpi xmlns:a14="http://schemas.microsoft.com/office/drawing/2010/main" val="0"/>
+                        </a:ext>
+                      </a:extLst>
+                    </a:blip>
+                    <a:srcRect/>
+                    <a:stretch>
+                      <a:fillRect/>
+                    </a:stretch>
+                  </pic:blipFill>
+                  <pic:spPr bwMode="auto">
+                    <a:xfrm>
+                      <a:off x="0" y="0"/>
+                      <a:ext cx="5932805" cy="2243455"/>
+                    </a:xfrm>
+                    <a:prstGeom prst="rect">
+                      <a:avLst/>
+                    </a:prstGeom>
+                    <a:noFill/>
+                    <a:ln>
+                      <a:noFill/>
+                    </a:ln>
+                  </pic:spPr>
+                </pic:pic>
+              </a:graphicData>
+            </a:graphic>
+          </wp:inline>
+        </w:drawing>
       </w:r>
     </w:p>
     <w:p>

</xml_diff>